<commit_message>
add erode parameter control.
</commit_message>
<xml_diff>
--- a/边界提取说明.docx
+++ b/边界提取说明.docx
@@ -5,9 +5,6 @@
     <w:p>
       <w:pPr>
         <w:ind w:firstLineChars="200" w:firstLine="480"/>
-        <w:rPr>
-          <w:rFonts w:hint="eastAsia"/>
-        </w:rPr>
       </w:pPr>
       <w:r>
         <w:t>detect_boundaries_block_4dir</w:t>
@@ -72,6 +69,9 @@
     </w:p>
     <w:p>
       <w:r>
+        <w:rPr>
+          <w:noProof/>
+        </w:rPr>
         <w:drawing>
           <wp:inline distT="0" distB="0" distL="0" distR="0" wp14:anchorId="53A8C25E" wp14:editId="19F70ED2">
             <wp:extent cx="5274310" cy="2838450"/>
@@ -120,13 +120,7 @@
         <w:t>右图图中提取出来的边界就是波阵面。</w:t>
       </w:r>
     </w:p>
-    <w:p>
-      <w:pPr>
-        <w:rPr>
-          <w:rFonts w:hint="eastAsia"/>
-        </w:rPr>
-      </w:pPr>
-    </w:p>
+    <w:p/>
     <w:p>
       <w:pPr>
         <w:ind w:firstLineChars="200" w:firstLine="480"/>
@@ -174,8 +168,16 @@
         <w:rPr>
           <w:rFonts w:hint="eastAsia"/>
         </w:rPr>
-        <w:t>高度为</w:t>
-      </w:r>
+        <w:t>分割为</w:t>
+      </w:r>
+      <w:r>
+        <w:rPr>
+          <w:rFonts w:hint="eastAsia"/>
+        </w:rPr>
+        <w:t>高度</w:t>
+      </w:r>
+      <w:bookmarkStart w:id="0" w:name="_GoBack"/>
+      <w:bookmarkEnd w:id="0"/>
       <w:r>
         <w:rPr>
           <w:rFonts w:hint="eastAsia"/>
@@ -382,6 +384,9 @@
         <w:jc w:val="center"/>
       </w:pPr>
       <w:r>
+        <w:rPr>
+          <w:noProof/>
+        </w:rPr>
         <w:lastRenderedPageBreak/>
         <w:drawing>
           <wp:inline distT="0" distB="0" distL="0" distR="0">
@@ -442,8 +447,6 @@
         </w:numPr>
         <w:ind w:firstLineChars="0"/>
       </w:pPr>
-      <w:bookmarkStart w:id="0" w:name="_GoBack"/>
-      <w:bookmarkEnd w:id="0"/>
       <w:r>
         <w:rPr>
           <w:rFonts w:hint="eastAsia"/>
@@ -572,12 +575,10 @@
       </w:r>
     </w:p>
     <w:p>
-      <w:pPr>
-        <w:rPr>
-          <w:rFonts w:hint="eastAsia"/>
-        </w:rPr>
-      </w:pPr>
-      <w:r>
+      <w:r>
+        <w:rPr>
+          <w:noProof/>
+        </w:rPr>
         <w:drawing>
           <wp:inline distT="0" distB="0" distL="0" distR="0" wp14:anchorId="6A767F11" wp14:editId="7BA644BB">
             <wp:extent cx="5274310" cy="1964690"/>
@@ -657,7 +658,7 @@
           <v:shape id="_x0000_i1025" type="#_x0000_t75" style="width:74.5pt;height:50.35pt" o:ole="">
             <v:imagedata r:id="rId10" o:title=""/>
           </v:shape>
-          <o:OLEObject Type="Embed" ProgID="Package" ShapeID="_x0000_i1025" DrawAspect="Icon" ObjectID="_1819524609" r:id="rId11"/>
+          <o:OLEObject Type="Embed" ProgID="Package" ShapeID="_x0000_i1025" DrawAspect="Icon" ObjectID="_1819825855" r:id="rId11"/>
         </w:object>
       </w:r>
     </w:p>
@@ -705,25 +706,19 @@
     <w:p>
       <w:pPr>
         <w:ind w:firstLineChars="200" w:firstLine="480"/>
-        <w:rPr>
-          <w:rFonts w:hint="eastAsia"/>
-        </w:rPr>
       </w:pPr>
       <w:r>
         <w:object w:dxaOrig="1489" w:dyaOrig="1009">
           <v:shape id="_x0000_i1026" type="#_x0000_t75" style="width:74.5pt;height:50.35pt" o:ole="">
             <v:imagedata r:id="rId12" o:title=""/>
           </v:shape>
-          <o:OLEObject Type="Embed" ProgID="Package" ShapeID="_x0000_i1026" DrawAspect="Icon" ObjectID="_1819524610" r:id="rId13"/>
+          <o:OLEObject Type="Embed" ProgID="Package" ShapeID="_x0000_i1026" DrawAspect="Icon" ObjectID="_1819825856" r:id="rId13"/>
         </w:object>
       </w:r>
     </w:p>
     <w:p>
       <w:pPr>
         <w:ind w:firstLineChars="200" w:firstLine="480"/>
-        <w:rPr>
-          <w:rFonts w:hint="eastAsia"/>
-        </w:rPr>
       </w:pPr>
     </w:p>
     <w:sectPr>

</xml_diff>

<commit_message>
Add dirc param to detect_boundaries_block_4dir
</commit_message>
<xml_diff>
--- a/边界提取说明.docx
+++ b/边界提取说明.docx
@@ -4,7 +4,39 @@
   <w:body>
     <w:p>
       <w:pPr>
-        <w:ind w:firstLineChars="200" w:firstLine="480"/>
+        <w:widowControl/>
+        <w:spacing w:line="240" w:lineRule="auto"/>
+        <w:jc w:val="left"/>
+      </w:pPr>
+      <w:r>
+        <w:rPr>
+          <w:rFonts w:hint="eastAsia"/>
+        </w:rPr>
+        <w:t>修改</w:t>
+      </w:r>
+      <w:r>
+        <w:rPr>
+          <w:rFonts w:hint="eastAsia"/>
+        </w:rPr>
+        <w:t>点：</w:t>
+      </w:r>
+      <w:bookmarkStart w:id="0" w:name="_GoBack"/>
+      <w:bookmarkEnd w:id="0"/>
+    </w:p>
+    <w:p>
+      <w:pPr>
+        <w:pStyle w:val="a7"/>
+        <w:widowControl/>
+        <w:numPr>
+          <w:ilvl w:val="0"/>
+          <w:numId w:val="15"/>
+        </w:numPr>
+        <w:spacing w:line="240" w:lineRule="auto"/>
+        <w:ind w:firstLineChars="0"/>
+        <w:jc w:val="left"/>
+        <w:rPr>
+          <w:rFonts w:hint="eastAsia"/>
+        </w:rPr>
       </w:pPr>
       <w:r>
         <w:t>detect_boundaries_block_4dir</w:t>
@@ -13,70 +45,45 @@
         <w:rPr>
           <w:rFonts w:hint="eastAsia"/>
         </w:rPr>
-        <w:t xml:space="preserve"> </w:t>
-      </w:r>
-      <w:r>
-        <w:rPr>
-          <w:rFonts w:hint="eastAsia"/>
-        </w:rPr>
-        <w:t>函数的效果如下（左边是原图，右边是提取出来的效果</w:t>
-      </w:r>
-      <w:r>
-        <w:rPr>
-          <w:rFonts w:hint="eastAsia"/>
-        </w:rPr>
-        <w:t>。原图是</w:t>
-      </w:r>
-      <w:r>
-        <w:rPr>
-          <w:rFonts w:hint="eastAsia"/>
-        </w:rPr>
-        <w:t>1</w:t>
-      </w:r>
-      <w:r>
-        <w:t>6bit</w:t>
-      </w:r>
-      <w:r>
-        <w:rPr>
-          <w:rFonts w:hint="eastAsia"/>
-        </w:rPr>
-        <w:t>的，可以下载</w:t>
-      </w:r>
-      <w:r>
-        <w:rPr>
-          <w:rFonts w:hint="eastAsia"/>
-        </w:rPr>
-        <w:t>F</w:t>
-      </w:r>
-      <w:r>
-        <w:t>iji</w:t>
-      </w:r>
-      <w:r>
-        <w:rPr>
-          <w:rFonts w:hint="eastAsia"/>
-        </w:rPr>
-        <w:t>工具打开：</w:t>
-      </w:r>
-      <w:r>
-        <w:t>https://imagej.net/software/fiji/downloads</w:t>
-      </w:r>
-      <w:r>
-        <w:rPr>
-          <w:rFonts w:hint="eastAsia"/>
-        </w:rPr>
-        <w:t>）：</w:t>
-      </w:r>
-    </w:p>
-    <w:p>
-      <w:r>
-        <w:rPr>
-          <w:noProof/>
-        </w:rPr>
+        <w:t>函数增加了一个方向参数</w:t>
+      </w:r>
+      <w:r>
+        <w:rPr>
+          <w:rFonts w:hint="eastAsia"/>
+        </w:rPr>
+        <w:t>d</w:t>
+      </w:r>
+      <w:r>
+        <w:t>irc</w:t>
+      </w:r>
+      <w:r>
+        <w:rPr>
+          <w:rFonts w:hint="eastAsia"/>
+        </w:rPr>
+        <w:t>，类型为自定义的</w:t>
+      </w:r>
+      <w:r>
+        <w:t>detect_dound_dir_e_t</w:t>
+      </w:r>
+      <w:r>
+        <w:rPr>
+          <w:rFonts w:hint="eastAsia"/>
+        </w:rPr>
+        <w:t>，指示提取的时候从哪个方向开始。</w:t>
+      </w:r>
+    </w:p>
+    <w:p>
+      <w:pPr>
+        <w:widowControl/>
+        <w:spacing w:line="240" w:lineRule="auto"/>
+        <w:jc w:val="left"/>
+      </w:pPr>
+      <w:r>
         <w:drawing>
-          <wp:inline distT="0" distB="0" distL="0" distR="0" wp14:anchorId="53A8C25E" wp14:editId="19F70ED2">
-            <wp:extent cx="5274310" cy="2838450"/>
-            <wp:effectExtent l="0" t="0" r="2540" b="0"/>
-            <wp:docPr id="1" name="图片 1"/>
+          <wp:inline distT="0" distB="0" distL="0" distR="0" wp14:anchorId="485DB108" wp14:editId="2035525C">
+            <wp:extent cx="5274310" cy="1214755"/>
+            <wp:effectExtent l="0" t="0" r="2540" b="4445"/>
+            <wp:docPr id="4" name="图片 4"/>
             <wp:cNvGraphicFramePr>
               <a:graphicFrameLocks xmlns:a="http://schemas.openxmlformats.org/drawingml/2006/main" noChangeAspect="1"/>
             </wp:cNvGraphicFramePr>
@@ -96,6 +103,402 @@
                   <pic:spPr>
                     <a:xfrm>
                       <a:off x="0" y="0"/>
+                      <a:ext cx="5274310" cy="1214755"/>
+                    </a:xfrm>
+                    <a:prstGeom prst="rect">
+                      <a:avLst/>
+                    </a:prstGeom>
+                  </pic:spPr>
+                </pic:pic>
+              </a:graphicData>
+            </a:graphic>
+          </wp:inline>
+        </w:drawing>
+      </w:r>
+    </w:p>
+    <w:p>
+      <w:pPr>
+        <w:pStyle w:val="a7"/>
+        <w:widowControl/>
+        <w:numPr>
+          <w:ilvl w:val="0"/>
+          <w:numId w:val="15"/>
+        </w:numPr>
+        <w:spacing w:line="240" w:lineRule="auto"/>
+        <w:ind w:firstLineChars="0"/>
+        <w:jc w:val="left"/>
+      </w:pPr>
+      <w:r>
+        <w:t>detect_boundaries_block_4dir</w:t>
+      </w:r>
+      <w:r>
+        <w:rPr>
+          <w:rFonts w:hint="eastAsia"/>
+        </w:rPr>
+        <w:t>实现中，根据参数</w:t>
+      </w:r>
+      <w:r>
+        <w:rPr>
+          <w:rFonts w:hint="eastAsia"/>
+        </w:rPr>
+        <w:t>d</w:t>
+      </w:r>
+      <w:r>
+        <w:t>irc</w:t>
+      </w:r>
+      <w:r>
+        <w:rPr>
+          <w:rFonts w:hint="eastAsia"/>
+        </w:rPr>
+        <w:t>的值，只进行一个方向的处理：</w:t>
+      </w:r>
+    </w:p>
+    <w:p>
+      <w:pPr>
+        <w:pStyle w:val="a7"/>
+        <w:widowControl/>
+        <w:spacing w:line="240" w:lineRule="auto"/>
+        <w:ind w:left="360" w:firstLineChars="0" w:firstLine="0"/>
+        <w:jc w:val="left"/>
+        <w:rPr>
+          <w:rFonts w:hint="eastAsia"/>
+        </w:rPr>
+      </w:pPr>
+      <w:r>
+        <w:drawing>
+          <wp:inline distT="0" distB="0" distL="0" distR="0" wp14:anchorId="1AB2FF67" wp14:editId="0F0FA18E">
+            <wp:extent cx="5274310" cy="1018540"/>
+            <wp:effectExtent l="0" t="0" r="2540" b="0"/>
+            <wp:docPr id="5" name="图片 5"/>
+            <wp:cNvGraphicFramePr>
+              <a:graphicFrameLocks xmlns:a="http://schemas.openxmlformats.org/drawingml/2006/main" noChangeAspect="1"/>
+            </wp:cNvGraphicFramePr>
+            <a:graphic xmlns:a="http://schemas.openxmlformats.org/drawingml/2006/main">
+              <a:graphicData uri="http://schemas.openxmlformats.org/drawingml/2006/picture">
+                <pic:pic xmlns:pic="http://schemas.openxmlformats.org/drawingml/2006/picture">
+                  <pic:nvPicPr>
+                    <pic:cNvPr id="1" name=""/>
+                    <pic:cNvPicPr/>
+                  </pic:nvPicPr>
+                  <pic:blipFill>
+                    <a:blip r:embed="rId8"/>
+                    <a:stretch>
+                      <a:fillRect/>
+                    </a:stretch>
+                  </pic:blipFill>
+                  <pic:spPr>
+                    <a:xfrm>
+                      <a:off x="0" y="0"/>
+                      <a:ext cx="5274310" cy="1018540"/>
+                    </a:xfrm>
+                    <a:prstGeom prst="rect">
+                      <a:avLst/>
+                    </a:prstGeom>
+                  </pic:spPr>
+                </pic:pic>
+              </a:graphicData>
+            </a:graphic>
+          </wp:inline>
+        </w:drawing>
+      </w:r>
+    </w:p>
+    <w:p>
+      <w:pPr>
+        <w:pStyle w:val="a7"/>
+        <w:widowControl/>
+        <w:numPr>
+          <w:ilvl w:val="0"/>
+          <w:numId w:val="15"/>
+        </w:numPr>
+        <w:spacing w:line="240" w:lineRule="auto"/>
+        <w:ind w:firstLineChars="0"/>
+        <w:jc w:val="left"/>
+      </w:pPr>
+      <w:r>
+        <w:rPr>
+          <w:rFonts w:hint="eastAsia"/>
+        </w:rPr>
+        <w:t>调用</w:t>
+      </w:r>
+      <w:r>
+        <w:t>detect_boundaries_block_4dir</w:t>
+      </w:r>
+      <w:r>
+        <w:rPr>
+          <w:rFonts w:hint="eastAsia"/>
+        </w:rPr>
+        <w:t>时指定方向。这个方向作为配置参数在</w:t>
+      </w:r>
+      <w:r>
+        <w:t>GUI</w:t>
+      </w:r>
+      <w:r>
+        <w:rPr>
+          <w:rFonts w:hint="eastAsia"/>
+        </w:rPr>
+        <w:t>上配置（和现在的其它三个参数一样）。在我们目前进行了图像上下翻转的情况下，</w:t>
+      </w:r>
+      <w:r>
+        <w:rPr>
+          <w:rFonts w:hint="eastAsia"/>
+        </w:rPr>
+        <w:t>G</w:t>
+      </w:r>
+      <w:r>
+        <w:t>UI</w:t>
+      </w:r>
+      <w:r>
+        <w:rPr>
+          <w:rFonts w:hint="eastAsia"/>
+        </w:rPr>
+        <w:t>的默认值可以设置为</w:t>
+      </w:r>
+      <w:r>
+        <w:t>TOP_TO_BOTTOM</w:t>
+      </w:r>
+      <w:r>
+        <w:rPr>
+          <w:rFonts w:hint="eastAsia"/>
+        </w:rPr>
+        <w:t>。从目前我们收到的的图看</w:t>
+      </w:r>
+      <w:r>
+        <w:rPr>
+          <w:rFonts w:hint="eastAsia"/>
+        </w:rPr>
+        <w:t>，</w:t>
+      </w:r>
+      <w:r>
+        <w:rPr>
+          <w:rFonts w:hint="eastAsia"/>
+        </w:rPr>
+        <w:t>这个方向都可以处理。</w:t>
+      </w:r>
+    </w:p>
+    <w:p>
+      <w:pPr>
+        <w:pStyle w:val="a7"/>
+        <w:widowControl/>
+        <w:numPr>
+          <w:ilvl w:val="0"/>
+          <w:numId w:val="15"/>
+        </w:numPr>
+        <w:spacing w:line="240" w:lineRule="auto"/>
+        <w:ind w:firstLineChars="0"/>
+        <w:jc w:val="left"/>
+      </w:pPr>
+      <w:r>
+        <w:rPr>
+          <w:rFonts w:hint="eastAsia"/>
+        </w:rPr>
+        <w:t>一个小修改，实际影响不大：</w:t>
+      </w:r>
+      <w:r>
+        <w:t>detect_boundaries_block_4dir</w:t>
+      </w:r>
+      <w:r>
+        <w:rPr>
+          <w:rFonts w:hint="eastAsia"/>
+        </w:rPr>
+        <w:t>函数中从上到下和从下到上的处理部分交换了一下，更符合逻辑。</w:t>
+      </w:r>
+    </w:p>
+    <w:p>
+      <w:pPr>
+        <w:pStyle w:val="a7"/>
+        <w:widowControl/>
+        <w:spacing w:line="240" w:lineRule="auto"/>
+        <w:ind w:left="360" w:firstLineChars="0" w:firstLine="0"/>
+        <w:jc w:val="left"/>
+      </w:pPr>
+    </w:p>
+    <w:p>
+      <w:pPr>
+        <w:pStyle w:val="a7"/>
+        <w:widowControl/>
+        <w:spacing w:line="240" w:lineRule="auto"/>
+        <w:ind w:left="360" w:firstLineChars="0" w:firstLine="0"/>
+        <w:jc w:val="left"/>
+      </w:pPr>
+      <w:r>
+        <w:rPr>
+          <w:rFonts w:hint="eastAsia"/>
+        </w:rPr>
+        <w:t>上述修改后的处理效果如下：</w:t>
+      </w:r>
+    </w:p>
+    <w:p>
+      <w:pPr>
+        <w:pStyle w:val="a7"/>
+        <w:widowControl/>
+        <w:spacing w:line="240" w:lineRule="auto"/>
+        <w:ind w:left="360" w:firstLineChars="0" w:firstLine="0"/>
+        <w:jc w:val="left"/>
+      </w:pPr>
+      <w:r>
+        <w:drawing>
+          <wp:inline distT="0" distB="0" distL="0" distR="0" wp14:anchorId="067A4AC5" wp14:editId="20AEA2BC">
+            <wp:extent cx="5274310" cy="2833370"/>
+            <wp:effectExtent l="0" t="0" r="2540" b="5080"/>
+            <wp:docPr id="6" name="图片 6"/>
+            <wp:cNvGraphicFramePr>
+              <a:graphicFrameLocks xmlns:a="http://schemas.openxmlformats.org/drawingml/2006/main" noChangeAspect="1"/>
+            </wp:cNvGraphicFramePr>
+            <a:graphic xmlns:a="http://schemas.openxmlformats.org/drawingml/2006/main">
+              <a:graphicData uri="http://schemas.openxmlformats.org/drawingml/2006/picture">
+                <pic:pic xmlns:pic="http://schemas.openxmlformats.org/drawingml/2006/picture">
+                  <pic:nvPicPr>
+                    <pic:cNvPr id="1" name=""/>
+                    <pic:cNvPicPr/>
+                  </pic:nvPicPr>
+                  <pic:blipFill>
+                    <a:blip r:embed="rId9"/>
+                    <a:stretch>
+                      <a:fillRect/>
+                    </a:stretch>
+                  </pic:blipFill>
+                  <pic:spPr>
+                    <a:xfrm>
+                      <a:off x="0" y="0"/>
+                      <a:ext cx="5274310" cy="2833370"/>
+                    </a:xfrm>
+                    <a:prstGeom prst="rect">
+                      <a:avLst/>
+                    </a:prstGeom>
+                  </pic:spPr>
+                </pic:pic>
+              </a:graphicData>
+            </a:graphic>
+          </wp:inline>
+        </w:drawing>
+      </w:r>
+    </w:p>
+    <w:p>
+      <w:pPr>
+        <w:pStyle w:val="a7"/>
+        <w:widowControl/>
+        <w:spacing w:line="240" w:lineRule="auto"/>
+        <w:ind w:left="360" w:firstLineChars="0" w:firstLine="0"/>
+        <w:jc w:val="left"/>
+        <w:rPr>
+          <w:rFonts w:hint="eastAsia"/>
+        </w:rPr>
+      </w:pPr>
+    </w:p>
+    <w:p>
+      <w:pPr>
+        <w:widowControl/>
+        <w:spacing w:line="240" w:lineRule="auto"/>
+        <w:jc w:val="left"/>
+      </w:pPr>
+      <w:r>
+        <w:br w:type="page"/>
+      </w:r>
+    </w:p>
+    <w:p>
+      <w:pPr>
+        <w:widowControl/>
+        <w:spacing w:line="240" w:lineRule="auto"/>
+        <w:jc w:val="left"/>
+        <w:rPr>
+          <w:rFonts w:hint="eastAsia"/>
+        </w:rPr>
+      </w:pPr>
+    </w:p>
+    <w:p>
+      <w:pPr>
+        <w:ind w:firstLineChars="200" w:firstLine="480"/>
+      </w:pPr>
+      <w:r>
+        <w:t>detect_boundaries_block_4dir</w:t>
+      </w:r>
+      <w:r>
+        <w:rPr>
+          <w:rFonts w:hint="eastAsia"/>
+        </w:rPr>
+        <w:t xml:space="preserve"> </w:t>
+      </w:r>
+      <w:r>
+        <w:rPr>
+          <w:rFonts w:hint="eastAsia"/>
+        </w:rPr>
+        <w:t>函数的效果如下（左边是原图，右边是提取出来的效果</w:t>
+      </w:r>
+      <w:r>
+        <w:rPr>
+          <w:rFonts w:hint="eastAsia"/>
+        </w:rPr>
+        <w:t>。原图是</w:t>
+      </w:r>
+      <w:r>
+        <w:rPr>
+          <w:rFonts w:hint="eastAsia"/>
+        </w:rPr>
+        <w:t>1</w:t>
+      </w:r>
+      <w:r>
+        <w:t>6bit</w:t>
+      </w:r>
+      <w:r>
+        <w:rPr>
+          <w:rFonts w:hint="eastAsia"/>
+        </w:rPr>
+        <w:t>的，可以下载</w:t>
+      </w:r>
+      <w:r>
+        <w:rPr>
+          <w:rFonts w:hint="eastAsia"/>
+        </w:rPr>
+        <w:t>F</w:t>
+      </w:r>
+      <w:r>
+        <w:t>iji</w:t>
+      </w:r>
+      <w:r>
+        <w:rPr>
+          <w:rFonts w:hint="eastAsia"/>
+        </w:rPr>
+        <w:t>工具打开：</w:t>
+      </w:r>
+      <w:r>
+        <w:t>https://imagej.net/software/fiji/downloads</w:t>
+      </w:r>
+      <w:r>
+        <w:rPr>
+          <w:rFonts w:hint="eastAsia"/>
+        </w:rPr>
+        <w:t>）：</w:t>
+      </w:r>
+    </w:p>
+    <w:p>
+      <w:r>
+        <w:rPr>
+          <w:noProof/>
+        </w:rPr>
+        <w:drawing>
+          <wp:inline distT="0" distB="0" distL="0" distR="0" wp14:anchorId="53A8C25E" wp14:editId="19F70ED2">
+            <wp:extent cx="5274310" cy="2838450"/>
+            <wp:effectExtent l="0" t="0" r="2540" b="0"/>
+            <wp:docPr id="1" name="图片 1"/>
+            <wp:cNvGraphicFramePr>
+              <a:graphicFrameLocks xmlns:a="http://schemas.openxmlformats.org/drawingml/2006/main" noChangeAspect="1"/>
+            </wp:cNvGraphicFramePr>
+            <a:graphic xmlns:a="http://schemas.openxmlformats.org/drawingml/2006/main">
+              <a:graphicData uri="http://schemas.openxmlformats.org/drawingml/2006/picture">
+                <pic:pic xmlns:pic="http://schemas.openxmlformats.org/drawingml/2006/picture">
+                  <pic:nvPicPr>
+                    <pic:cNvPr id="1" name=""/>
+                    <pic:cNvPicPr/>
+                  </pic:nvPicPr>
+                  <pic:blipFill>
+                    <a:blip r:embed="rId10"/>
+                    <a:stretch>
+                      <a:fillRect/>
+                    </a:stretch>
+                  </pic:blipFill>
+                  <pic:spPr>
+                    <a:xfrm>
+                      <a:off x="0" y="0"/>
                       <a:ext cx="5274310" cy="2838450"/>
                     </a:xfrm>
                     <a:prstGeom prst="rect">
@@ -176,8 +579,6 @@
         </w:rPr>
         <w:t>高度</w:t>
       </w:r>
-      <w:bookmarkStart w:id="0" w:name="_GoBack"/>
-      <w:bookmarkEnd w:id="0"/>
       <w:r>
         <w:rPr>
           <w:rFonts w:hint="eastAsia"/>
@@ -406,7 +807,7 @@
                     </pic:cNvPicPr>
                   </pic:nvPicPr>
                   <pic:blipFill>
-                    <a:blip r:embed="rId8">
+                    <a:blip r:embed="rId11">
                       <a:extLst>
                         <a:ext uri="{28A0092B-C50C-407E-A947-70E740481C1C}">
                           <a14:useLocalDpi xmlns:a14="http://schemas.microsoft.com/office/drawing/2010/main" val="0"/>
@@ -484,6 +885,24 @@
     </w:p>
     <w:p>
       <w:pPr>
+        <w:widowControl/>
+        <w:spacing w:line="240" w:lineRule="auto"/>
+        <w:jc w:val="left"/>
+      </w:pPr>
+      <w:r>
+        <w:br w:type="page"/>
+      </w:r>
+    </w:p>
+    <w:p>
+      <w:pPr>
+        <w:ind w:firstLineChars="200" w:firstLine="480"/>
+        <w:rPr>
+          <w:rFonts w:hint="eastAsia"/>
+        </w:rPr>
+      </w:pPr>
+    </w:p>
+    <w:p>
+      <w:pPr>
         <w:ind w:firstLineChars="200" w:firstLine="480"/>
       </w:pPr>
       <w:r>
@@ -595,7 +1014,7 @@
                     <pic:cNvPicPr/>
                   </pic:nvPicPr>
                   <pic:blipFill>
-                    <a:blip r:embed="rId9"/>
+                    <a:blip r:embed="rId12"/>
                     <a:stretch>
                       <a:fillRect/>
                     </a:stretch>
@@ -656,9 +1075,9 @@
             <o:lock v:ext="edit" aspectratio="t"/>
           </v:shapetype>
           <v:shape id="_x0000_i1025" type="#_x0000_t75" style="width:74.5pt;height:50.35pt" o:ole="">
-            <v:imagedata r:id="rId10" o:title=""/>
+            <v:imagedata r:id="rId13" o:title=""/>
           </v:shape>
-          <o:OLEObject Type="Embed" ProgID="Package" ShapeID="_x0000_i1025" DrawAspect="Icon" ObjectID="_1819825855" r:id="rId11"/>
+          <o:OLEObject Type="Embed" ProgID="Package" ShapeID="_x0000_i1025" DrawAspect="Icon" ObjectID="_1819892463" r:id="rId14"/>
         </w:object>
       </w:r>
     </w:p>
@@ -710,9 +1129,9 @@
       <w:r>
         <w:object w:dxaOrig="1489" w:dyaOrig="1009">
           <v:shape id="_x0000_i1026" type="#_x0000_t75" style="width:74.5pt;height:50.35pt" o:ole="">
-            <v:imagedata r:id="rId12" o:title=""/>
+            <v:imagedata r:id="rId15" o:title=""/>
           </v:shape>
-          <o:OLEObject Type="Embed" ProgID="Package" ShapeID="_x0000_i1026" DrawAspect="Icon" ObjectID="_1819825856" r:id="rId13"/>
+          <o:OLEObject Type="Embed" ProgID="Package" ShapeID="_x0000_i1026" DrawAspect="Icon" ObjectID="_1819892464" r:id="rId16"/>
         </w:object>
       </w:r>
     </w:p>
@@ -1019,6 +1438,95 @@
     </w:lvl>
   </w:abstractNum>
   <w:abstractNum w:abstractNumId="2" w15:restartNumberingAfterBreak="0">
+    <w:nsid w:val="38A43C32"/>
+    <w:multiLevelType w:val="hybridMultilevel"/>
+    <w:tmpl w:val="8842D4B4"/>
+    <w:lvl w:ilvl="0" w:tplc="9DC04F7A">
+      <w:start w:val="1"/>
+      <w:numFmt w:val="decimal"/>
+      <w:lvlText w:val="%1)"/>
+      <w:lvlJc w:val="left"/>
+      <w:pPr>
+        <w:ind w:left="360" w:hanging="360"/>
+      </w:pPr>
+      <w:rPr>
+        <w:rFonts w:hint="default"/>
+      </w:rPr>
+    </w:lvl>
+    <w:lvl w:ilvl="1" w:tplc="04090019" w:tentative="1">
+      <w:start w:val="1"/>
+      <w:numFmt w:val="lowerLetter"/>
+      <w:lvlText w:val="%2)"/>
+      <w:lvlJc w:val="left"/>
+      <w:pPr>
+        <w:ind w:left="840" w:hanging="420"/>
+      </w:pPr>
+    </w:lvl>
+    <w:lvl w:ilvl="2" w:tplc="0409001B" w:tentative="1">
+      <w:start w:val="1"/>
+      <w:numFmt w:val="lowerRoman"/>
+      <w:lvlText w:val="%3."/>
+      <w:lvlJc w:val="right"/>
+      <w:pPr>
+        <w:ind w:left="1260" w:hanging="420"/>
+      </w:pPr>
+    </w:lvl>
+    <w:lvl w:ilvl="3" w:tplc="0409000F" w:tentative="1">
+      <w:start w:val="1"/>
+      <w:numFmt w:val="decimal"/>
+      <w:lvlText w:val="%4."/>
+      <w:lvlJc w:val="left"/>
+      <w:pPr>
+        <w:ind w:left="1680" w:hanging="420"/>
+      </w:pPr>
+    </w:lvl>
+    <w:lvl w:ilvl="4" w:tplc="04090019" w:tentative="1">
+      <w:start w:val="1"/>
+      <w:numFmt w:val="lowerLetter"/>
+      <w:lvlText w:val="%5)"/>
+      <w:lvlJc w:val="left"/>
+      <w:pPr>
+        <w:ind w:left="2100" w:hanging="420"/>
+      </w:pPr>
+    </w:lvl>
+    <w:lvl w:ilvl="5" w:tplc="0409001B" w:tentative="1">
+      <w:start w:val="1"/>
+      <w:numFmt w:val="lowerRoman"/>
+      <w:lvlText w:val="%6."/>
+      <w:lvlJc w:val="right"/>
+      <w:pPr>
+        <w:ind w:left="2520" w:hanging="420"/>
+      </w:pPr>
+    </w:lvl>
+    <w:lvl w:ilvl="6" w:tplc="0409000F" w:tentative="1">
+      <w:start w:val="1"/>
+      <w:numFmt w:val="decimal"/>
+      <w:lvlText w:val="%7."/>
+      <w:lvlJc w:val="left"/>
+      <w:pPr>
+        <w:ind w:left="2940" w:hanging="420"/>
+      </w:pPr>
+    </w:lvl>
+    <w:lvl w:ilvl="7" w:tplc="04090019" w:tentative="1">
+      <w:start w:val="1"/>
+      <w:numFmt w:val="lowerLetter"/>
+      <w:lvlText w:val="%8)"/>
+      <w:lvlJc w:val="left"/>
+      <w:pPr>
+        <w:ind w:left="3360" w:hanging="420"/>
+      </w:pPr>
+    </w:lvl>
+    <w:lvl w:ilvl="8" w:tplc="0409001B" w:tentative="1">
+      <w:start w:val="1"/>
+      <w:numFmt w:val="lowerRoman"/>
+      <w:lvlText w:val="%9."/>
+      <w:lvlJc w:val="right"/>
+      <w:pPr>
+        <w:ind w:left="3780" w:hanging="420"/>
+      </w:pPr>
+    </w:lvl>
+  </w:abstractNum>
+  <w:abstractNum w:abstractNumId="3" w15:restartNumberingAfterBreak="0">
     <w:nsid w:val="76A30C8B"/>
     <w:multiLevelType w:val="hybridMultilevel"/>
     <w:tmpl w:val="D6A2A6C8"/>
@@ -1144,6 +1652,9 @@
     <w:abstractNumId w:val="1"/>
   </w:num>
   <w:num w:numId="14">
+    <w:abstractNumId w:val="3"/>
+  </w:num>
+  <w:num w:numId="15">
     <w:abstractNumId w:val="2"/>
   </w:num>
 </w:numbering>

</xml_diff>